<commit_message>
Experimenting with Facebook share button
</commit_message>
<xml_diff>
--- a/paper/research paper.docx
+++ b/paper/research paper.docx
@@ -21,7 +21,6 @@
       <w:sdtContent>
         <w:p>
           <w:pPr>
-            <w:contextualSpacing/>
             <w:rPr>
               <w:sz w:val="12"/>
             </w:rPr>
@@ -34,7 +33,6 @@
               <w:bottom w:val="single" w:sz="8" w:space="6" w:color="365F91" w:themeColor="accent1" w:themeShade="BF"/>
             </w:pBdr>
             <w:spacing w:after="60"/>
-            <w:contextualSpacing/>
             <w:rPr>
               <w:rFonts w:asciiTheme="majorHAnsi" w:eastAsiaTheme="majorEastAsia" w:hAnsiTheme="majorHAnsi" w:cstheme="majorBidi"/>
               <w:b/>
@@ -99,7 +97,6 @@
                   <w:left w:val="single" w:sz="24" w:space="4" w:color="8DB3E2" w:themeColor="text2" w:themeTint="66"/>
                   <w:bottom w:val="single" w:sz="8" w:space="6" w:color="365F91" w:themeColor="accent1" w:themeShade="BF"/>
                 </w:pBdr>
-                <w:contextualSpacing/>
                 <w:rPr>
                   <w:rFonts w:asciiTheme="majorHAnsi" w:hAnsiTheme="majorHAnsi"/>
                   <w:noProof/>
@@ -127,7 +124,6 @@
               <w:left w:val="single" w:sz="24" w:space="4" w:color="D99594" w:themeColor="accent2" w:themeTint="99"/>
             </w:pBdr>
             <w:spacing w:before="120" w:after="120"/>
-            <w:contextualSpacing/>
             <w:rPr>
               <w:rFonts w:asciiTheme="majorHAnsi" w:hAnsiTheme="majorHAnsi"/>
               <w:noProof/>
@@ -167,7 +163,6 @@
         <w:p>
           <w:pPr>
             <w:spacing w:before="4400" w:after="120"/>
-            <w:contextualSpacing/>
             <w:rPr>
               <w:rFonts w:asciiTheme="majorHAnsi" w:hAnsiTheme="majorHAnsi"/>
               <w:b/>
@@ -208,7 +203,6 @@
                 <w:pBdr>
                   <w:left w:val="single" w:sz="24" w:space="4" w:color="8DB3E2" w:themeColor="text2" w:themeTint="66"/>
                 </w:pBdr>
-                <w:contextualSpacing/>
                 <w:rPr>
                   <w:rFonts w:asciiTheme="majorHAnsi" w:hAnsiTheme="majorHAnsi"/>
                   <w:color w:val="000000" w:themeColor="text1"/>
@@ -226,15 +220,8 @@
             </w:p>
           </w:sdtContent>
         </w:sdt>
+        <w:p/>
         <w:p>
-          <w:pPr>
-            <w:contextualSpacing/>
-          </w:pPr>
-        </w:p>
-        <w:p>
-          <w:pPr>
-            <w:contextualSpacing/>
-          </w:pPr>
           <w:r>
             <w:br w:type="page"/>
           </w:r>
@@ -251,6 +238,7 @@
         <w:t>Motivation</w:t>
       </w:r>
     </w:p>
+    <w:p/>
     <w:p>
       <w:pPr>
         <w:spacing w:line="480" w:lineRule="auto"/>
@@ -279,18 +267,9 @@
       <w:r>
         <w:t xml:space="preserve"> talking about it.</w:t>
       </w:r>
-      <w:bookmarkStart w:id="0" w:name="_GoBack"/>
-      <w:bookmarkEnd w:id="0"/>
       <w:r>
         <w:t xml:space="preserve"> </w:t>
       </w:r>
-    </w:p>
-    <w:p/>
-    <w:p>
-      <w:pPr>
-        <w:pStyle w:val="Heading2"/>
-        <w:contextualSpacing/>
-      </w:pPr>
     </w:p>
     <w:p>
       <w:pPr>
@@ -301,6 +280,7 @@
         <w:t>Design Problem</w:t>
       </w:r>
     </w:p>
+    <w:p/>
     <w:p>
       <w:pPr>
         <w:spacing w:line="480" w:lineRule="auto"/>
@@ -440,32 +420,296 @@
     </w:p>
     <w:p>
       <w:pPr>
-        <w:pStyle w:val="NormalWeb"/>
-        <w:shd w:val="clear" w:color="auto" w:fill="FFFFFF"/>
-        <w:spacing w:before="0" w:beforeAutospacing="0" w:after="300" w:afterAutospacing="0" w:line="480" w:lineRule="auto"/>
-        <w:contextualSpacing/>
-        <w:textAlignment w:val="baseline"/>
+        <w:pStyle w:val="Heading2"/>
+      </w:pPr>
+      <w:r>
+        <w:t>Concept</w:t>
+      </w:r>
+    </w:p>
+    <w:p/>
+    <w:p>
+      <w:pPr>
+        <w:spacing w:line="480" w:lineRule="auto"/>
+      </w:pPr>
+      <w:r>
+        <w:tab/>
+      </w:r>
+      <w:r>
+        <w:t>Countless individuals need timely and affordable psychiatric care, and many lack access to such care because of a shortage of psychiatrists, insurance incompatibilities, or financial burdens.</w:t>
+      </w:r>
+      <w:r>
+        <w:t xml:space="preserve"> </w:t>
+      </w:r>
+      <w:r>
         <w:rPr>
-          <w:rFonts w:asciiTheme="minorHAnsi" w:hAnsiTheme="minorHAnsi" w:cstheme="minorBidi"/>
-          <w:sz w:val="24"/>
-          <w:szCs w:val="24"/>
+          <w:i/>
         </w:rPr>
-      </w:pPr>
+        <w:t>Stoic Unseen</w:t>
+      </w:r>
+      <w:r>
+        <w:t xml:space="preserve"> </w:t>
+      </w:r>
+      <w:r>
+        <w:t>aims to bring awareness to and open dialogue about mental illness, targeting social-media users with loved ones that suffer from mental illness.</w:t>
+      </w:r>
     </w:p>
     <w:p>
       <w:pPr>
-        <w:contextualSpacing/>
+        <w:spacing w:line="480" w:lineRule="auto"/>
+      </w:pPr>
+      <w:r>
+        <w:rPr>
+          <w:noProof/>
+        </w:rPr>
+        <w:drawing>
+          <wp:anchor distT="0" distB="0" distL="114300" distR="114300" simplePos="0" relativeHeight="251658240" behindDoc="0" locked="0" layoutInCell="1" allowOverlap="1" wp14:anchorId="0FCA6AD1" wp14:editId="1706ED1F">
+            <wp:simplePos x="0" y="0"/>
+            <wp:positionH relativeFrom="column">
+              <wp:posOffset>0</wp:posOffset>
+            </wp:positionH>
+            <wp:positionV relativeFrom="paragraph">
+              <wp:posOffset>12700</wp:posOffset>
+            </wp:positionV>
+            <wp:extent cx="4457700" cy="2265045"/>
+            <wp:effectExtent l="0" t="0" r="12700" b="0"/>
+            <wp:wrapSquare wrapText="bothSides"/>
+            <wp:docPr id="2" name="Picture 2" descr="NAGUIRRE:Users:Nicolas:Desktop:git:Stoic-Unseen:fb-share.png"/>
+            <wp:cNvGraphicFramePr>
+              <a:graphicFrameLocks xmlns:a="http://schemas.openxmlformats.org/drawingml/2006/main" noChangeAspect="1"/>
+            </wp:cNvGraphicFramePr>
+            <a:graphic xmlns:a="http://schemas.openxmlformats.org/drawingml/2006/main">
+              <a:graphicData uri="http://schemas.openxmlformats.org/drawingml/2006/picture">
+                <pic:pic xmlns:pic="http://schemas.openxmlformats.org/drawingml/2006/picture">
+                  <pic:nvPicPr>
+                    <pic:cNvPr id="1" name="Picture 2" descr="NAGUIRRE:Users:Nicolas:Desktop:git:Stoic-Unseen:fb-share.png"/>
+                    <pic:cNvPicPr>
+                      <a:picLocks noChangeAspect="1" noChangeArrowheads="1"/>
+                    </pic:cNvPicPr>
+                  </pic:nvPicPr>
+                  <pic:blipFill>
+                    <a:blip r:embed="rId8">
+                      <a:extLst>
+                        <a:ext uri="{28A0092B-C50C-407E-A947-70E740481C1C}">
+                          <a14:useLocalDpi xmlns:a14="http://schemas.microsoft.com/office/drawing/2010/main" val="0"/>
+                        </a:ext>
+                      </a:extLst>
+                    </a:blip>
+                    <a:srcRect/>
+                    <a:stretch>
+                      <a:fillRect/>
+                    </a:stretch>
+                  </pic:blipFill>
+                  <pic:spPr bwMode="auto">
+                    <a:xfrm>
+                      <a:off x="0" y="0"/>
+                      <a:ext cx="4457700" cy="2265045"/>
+                    </a:xfrm>
+                    <a:prstGeom prst="rect">
+                      <a:avLst/>
+                    </a:prstGeom>
+                    <a:noFill/>
+                    <a:ln>
+                      <a:noFill/>
+                    </a:ln>
+                  </pic:spPr>
+                </pic:pic>
+              </a:graphicData>
+            </a:graphic>
+            <wp14:sizeRelH relativeFrom="page">
+              <wp14:pctWidth>0</wp14:pctWidth>
+            </wp14:sizeRelH>
+            <wp14:sizeRelV relativeFrom="page">
+              <wp14:pctHeight>0</wp14:pctHeight>
+            </wp14:sizeRelV>
+          </wp:anchor>
+        </w:drawing>
+      </w:r>
+    </w:p>
+    <w:p>
+      <w:pPr>
+        <w:spacing w:line="480" w:lineRule="auto"/>
       </w:pPr>
     </w:p>
     <w:p>
       <w:pPr>
         <w:spacing w:line="480" w:lineRule="auto"/>
-        <w:contextualSpacing/>
       </w:pPr>
     </w:p>
+    <w:p>
+      <w:pPr>
+        <w:spacing w:line="480" w:lineRule="auto"/>
+      </w:pPr>
+    </w:p>
+    <w:p>
+      <w:pPr>
+        <w:spacing w:line="480" w:lineRule="auto"/>
+      </w:pPr>
+    </w:p>
+    <w:p>
+      <w:pPr>
+        <w:spacing w:line="480" w:lineRule="auto"/>
+      </w:pPr>
+    </w:p>
+    <w:p>
+      <w:pPr>
+        <w:pStyle w:val="Heading2"/>
+      </w:pPr>
+    </w:p>
+    <w:p>
+      <w:pPr>
+        <w:pStyle w:val="Heading2"/>
+      </w:pPr>
+      <w:r>
+        <w:t>Audience</w:t>
+      </w:r>
+    </w:p>
+    <w:p/>
+    <w:p>
+      <w:pPr>
+        <w:spacing w:line="480" w:lineRule="auto"/>
+      </w:pPr>
+      <w:r>
+        <w:tab/>
+      </w:r>
+      <w:r>
+        <w:t xml:space="preserve">This project is not restricted to a specified demographic, because mental health problems occur across all demographics. However, </w:t>
+      </w:r>
+      <w:r>
+        <w:rPr>
+          <w:i/>
+        </w:rPr>
+        <w:t>Stoic Unseen</w:t>
+      </w:r>
+      <w:r>
+        <w:t xml:space="preserve"> </w:t>
+      </w:r>
+      <w:r>
+        <w:t xml:space="preserve">more specifically targets younger, tech-savvy users that utilize social media. The ideal audience member is one </w:t>
+      </w:r>
+      <w:r>
+        <w:t>who uses social media actively, can empathize for others, and has close friends or family that struggle with mental illness.</w:t>
+      </w:r>
+    </w:p>
+    <w:p>
+      <w:pPr>
+        <w:spacing w:line="480" w:lineRule="auto"/>
+      </w:pPr>
+      <w:r>
+        <w:tab/>
+        <w:t xml:space="preserve"> </w:t>
+      </w:r>
+      <w:r>
+        <w:t xml:space="preserve">Donation to NAMI (National Alliance on Mental Illness) is a possible outcome of the project. </w:t>
+      </w:r>
+      <w:r>
+        <w:t>Thus, it is worth noting that the project considers audience members who are more ready, able and willing to give their support financially.</w:t>
+      </w:r>
+    </w:p>
+    <w:p>
+      <w:pPr>
+        <w:pStyle w:val="Heading2"/>
+      </w:pPr>
+      <w:r>
+        <w:t>User Scenario</w:t>
+      </w:r>
+    </w:p>
+    <w:p/>
+    <w:p>
+      <w:pPr>
+        <w:spacing w:line="480" w:lineRule="auto"/>
+      </w:pPr>
+      <w:r>
+        <w:tab/>
+        <w:t xml:space="preserve">In the ideal user scenario, a user would encounter </w:t>
+      </w:r>
+      <w:r>
+        <w:rPr>
+          <w:i/>
+        </w:rPr>
+        <w:t>Stoic Unseen</w:t>
+      </w:r>
+      <w:r>
+        <w:t xml:space="preserve"> through a social media post. </w:t>
+      </w:r>
+      <w:r>
+        <w:t xml:space="preserve">The strong narrative and critical plot points of the story should attract the user, and immerse them in the artificial environment created by the story. </w:t>
+      </w:r>
+      <w:r>
+        <w:t xml:space="preserve">The user will confront scenarios that depict mental illness as experienced by some people. </w:t>
+      </w:r>
+      <w:r>
+        <w:t>The story should prompt the user to think, empathize</w:t>
+      </w:r>
+      <w:r>
+        <w:t>, and make decisions throughout</w:t>
+      </w:r>
+      <w:r>
+        <w:t>.</w:t>
+      </w:r>
+      <w:r>
+        <w:t xml:space="preserve"> At the end of the experience, the user should share the link with others and/or donate to NAMI. </w:t>
+      </w:r>
+      <w:r>
+        <w:t>The process should yield a captivating experience for the user that prompts action and boosts awareness</w:t>
+      </w:r>
+      <w:r>
+        <w:t>.</w:t>
+      </w:r>
+      <w:r>
+        <w:t xml:space="preserve"> </w:t>
+      </w:r>
+    </w:p>
+    <w:p>
+      <w:pPr>
+        <w:pStyle w:val="Heading2"/>
+      </w:pPr>
+      <w:r>
+        <w:t>Domains</w:t>
+      </w:r>
+    </w:p>
+    <w:p/>
+    <w:p>
+      <w:pPr>
+        <w:spacing w:line="480" w:lineRule="auto"/>
+      </w:pPr>
+      <w:r>
+        <w:tab/>
+      </w:r>
+      <w:r>
+        <w:t>Issues relevant to mental illness, psychiatry, and practice of medicine cover a wide array of domains. Pertinent research topics range from worldwide politics and economics all the way down to microbiology and chemistry. Given the expanse nature of domains related to the project, research focuses on medicine and psychiatry. The</w:t>
+      </w:r>
+      <w:r>
+        <w:t xml:space="preserve"> bulk of research used to substantiate this project falls under the publication subject “Medical Sciences.” </w:t>
+      </w:r>
+    </w:p>
+    <w:p>
+      <w:pPr>
+        <w:spacing w:line="480" w:lineRule="auto"/>
+      </w:pPr>
+      <w:r>
+        <w:tab/>
+      </w:r>
+      <w:r>
+        <w:t xml:space="preserve">Statistical and demographic data discovered during research proves to be </w:t>
+      </w:r>
+      <w:r>
+        <w:t>eye opening</w:t>
+      </w:r>
+      <w:r>
+        <w:t xml:space="preserve"> and demonstrative of the scope of mental health problems. </w:t>
+      </w:r>
+      <w:r>
+        <w:t xml:space="preserve">For </w:t>
+      </w:r>
+      <w:r>
+        <w:t xml:space="preserve"> </w:t>
+      </w:r>
+      <w:bookmarkStart w:id="0" w:name="_GoBack"/>
+      <w:bookmarkEnd w:id="0"/>
+    </w:p>
     <w:sectPr>
-      <w:headerReference w:type="even" r:id="rId8"/>
-      <w:headerReference w:type="default" r:id="rId9"/>
+      <w:headerReference w:type="even" r:id="rId9"/>
+      <w:headerReference w:type="default" r:id="rId10"/>
       <w:pgSz w:w="12240" w:h="15840"/>
       <w:pgMar w:top="1440" w:right="1800" w:bottom="1440" w:left="1800" w:header="720" w:footer="720" w:gutter="0"/>
       <w:cols w:space="720"/>
@@ -651,7 +895,7 @@
         <w:sz w:val="20"/>
         <w:szCs w:val="20"/>
       </w:rPr>
-      <w:t>2</w:t>
+      <w:t>5</w:t>
     </w:r>
     <w:r>
       <w:rPr>
@@ -2900,7 +3144,7 @@
 </file>
 
 <file path=customXml/itemProps1.xml><?xml version="1.0" encoding="utf-8"?>
-<ds:datastoreItem xmlns:ds="http://schemas.openxmlformats.org/officeDocument/2006/customXml" ds:itemID="{06E4D931-2684-774A-B1CE-A40D72FBF619}">
+<ds:datastoreItem xmlns:ds="http://schemas.openxmlformats.org/officeDocument/2006/customXml" ds:itemID="{D92EBAD5-C3FF-9C4A-B2BD-997B6112D342}">
   <ds:schemaRefs>
     <ds:schemaRef ds:uri="http://schemas.openxmlformats.org/officeDocument/2006/bibliography"/>
   </ds:schemaRefs>

</xml_diff>

<commit_message>
Citing references in Precedents
</commit_message>
<xml_diff>
--- a/paper/research paper.docx
+++ b/paper/research paper.docx
@@ -679,7 +679,10 @@
         <w:t>Issues relevant to mental illness, psychiatry, and practice of medicine cover a wide array of domains. Pertinent research topics range from worldwide politics and economics all the way down to microbiology and chemistry. Given the expanse nature of domains related to the project, research focuses on medicine and psychiatry. The</w:t>
       </w:r>
       <w:r>
-        <w:t xml:space="preserve"> bulk of research used to substantiate this project falls under the publication subject “Medical Sciences.” </w:t>
+        <w:t xml:space="preserve"> bulk of research used to substantiate this project falls under the publicat</w:t>
+      </w:r>
+      <w:r>
+        <w:t>ion subject “Medical Sciences,” many of which are published by medical journals. Doctors, psychiatrists, and scientists constitute a large body of the referenced researchers in this project.</w:t>
       </w:r>
     </w:p>
     <w:p>
@@ -699,10 +702,142 @@
         <w:t xml:space="preserve"> and demonstrative of the scope of mental health problems. </w:t>
       </w:r>
       <w:r>
-        <w:t xml:space="preserve">For </w:t>
+        <w:t xml:space="preserve">Some of the research findings give useful perspective on the breadth of this project’s focal issues. </w:t>
+      </w:r>
+      <w:r>
+        <w:t>One exemplary finding reveals that the heritability of MDD (major depressive disorder) is estimated at about 40%, and that MDD is estimated to be the greatest cause of disability in developed countries by 2030 (Tamatam, Khanum, Bawa, 2012).</w:t>
       </w:r>
       <w:r>
         <w:t xml:space="preserve"> </w:t>
+      </w:r>
+      <w:r>
+        <w:t>In addition,</w:t>
+      </w:r>
+      <w:r>
+        <w:t xml:space="preserve"> Drago (2013) of DIBINEM, Institute of Psychiatry, Bologna, Italy </w:t>
+      </w:r>
+      <w:r>
+        <w:t>reports</w:t>
+      </w:r>
+      <w:r>
+        <w:t xml:space="preserve"> that “Up to 60% of depressed patients do not respond completely to </w:t>
+      </w:r>
+      <w:r>
+        <w:t>a</w:t>
+      </w:r>
+      <w:r>
+        <w:t xml:space="preserve">ntidepressants (ADs) and up to 30% do not respond at all. Genetic factors contribute for ~50% of the AD response.” (p. </w:t>
+      </w:r>
+      <w:proofErr w:type="gramStart"/>
+      <w:r>
+        <w:t>e116</w:t>
+      </w:r>
+      <w:proofErr w:type="gramEnd"/>
+      <w:r>
+        <w:t>)</w:t>
+      </w:r>
+      <w:r>
+        <w:t>. Findings such as these give strong support to the claim that psychiatric disorders are critical and pervasive.</w:t>
+      </w:r>
+    </w:p>
+    <w:p>
+      <w:pPr>
+        <w:spacing w:line="480" w:lineRule="auto"/>
+      </w:pPr>
+      <w:r>
+        <w:tab/>
+      </w:r>
+      <w:r>
+        <w:t>(TK)</w:t>
+      </w:r>
+    </w:p>
+    <w:p>
+      <w:pPr>
+        <w:pStyle w:val="Heading2"/>
+      </w:pPr>
+      <w:r>
+        <w:t>Precedents</w:t>
+      </w:r>
+    </w:p>
+    <w:p/>
+    <w:p>
+      <w:pPr>
+        <w:spacing w:line="480" w:lineRule="auto"/>
+      </w:pPr>
+      <w:r>
+        <w:tab/>
+      </w:r>
+      <w:r>
+        <w:t>Existing works influenced my design process and construction of the characters, story and interactions present in</w:t>
+      </w:r>
+      <w:r>
+        <w:rPr>
+          <w:i/>
+        </w:rPr>
+        <w:t xml:space="preserve"> Stoic Unseen</w:t>
+      </w:r>
+      <w:r>
+        <w:t xml:space="preserve">. </w:t>
+      </w:r>
+      <w:r>
+        <w:rPr>
+          <w:i/>
+        </w:rPr>
+        <w:t>Depression Quest</w:t>
+      </w:r>
+      <w:r>
+        <w:t xml:space="preserve"> is another Twine-based interactive story that focuses on mental illness. I modeled the structure and progression of </w:t>
+      </w:r>
+      <w:r>
+        <w:rPr>
+          <w:i/>
+        </w:rPr>
+        <w:t>Depression Quest</w:t>
+      </w:r>
+      <w:r>
+        <w:t xml:space="preserve"> in the creation of my narrative; it served as a valuable reference during my work.</w:t>
+      </w:r>
+    </w:p>
+    <w:p>
+      <w:pPr>
+        <w:spacing w:line="480" w:lineRule="auto"/>
+      </w:pPr>
+      <w:r>
+        <w:tab/>
+        <w:t xml:space="preserve">The film </w:t>
+      </w:r>
+      <w:r>
+        <w:rPr>
+          <w:i/>
+        </w:rPr>
+        <w:t xml:space="preserve">A Beautiful Mind </w:t>
+      </w:r>
+      <w:r>
+        <w:t xml:space="preserve">(2001) also helped to model character behavior and </w:t>
+      </w:r>
+      <w:r>
+        <w:t xml:space="preserve">dialogue in the story. This film </w:t>
+      </w:r>
+      <w:r>
+        <w:t xml:space="preserve">focuses on the life of </w:t>
+      </w:r>
+      <w:r>
+        <w:t xml:space="preserve">mathematician </w:t>
+      </w:r>
+      <w:r>
+        <w:t xml:space="preserve">John Nash, </w:t>
+      </w:r>
+      <w:r>
+        <w:t xml:space="preserve">who </w:t>
+      </w:r>
+      <w:r>
+        <w:t xml:space="preserve">suffers from paranoid schizophrenia. </w:t>
+      </w:r>
+      <w:r>
+        <w:t xml:space="preserve">A video simulation of schizophrenia, published by Janssen Pharmaceuticals, also served as a valuable </w:t>
+      </w:r>
+      <w:r>
+        <w:t>reference. The video depicts a compilation of sensory hallucinations as reported by actual patients.</w:t>
       </w:r>
       <w:bookmarkStart w:id="0" w:name="_GoBack"/>
       <w:bookmarkEnd w:id="0"/>
@@ -895,7 +1030,7 @@
         <w:sz w:val="20"/>
         <w:szCs w:val="20"/>
       </w:rPr>
-      <w:t>5</w:t>
+      <w:t>6</w:t>
     </w:r>
     <w:r>
       <w:rPr>
@@ -3144,7 +3279,7 @@
 </file>
 
 <file path=customXml/itemProps1.xml><?xml version="1.0" encoding="utf-8"?>
-<ds:datastoreItem xmlns:ds="http://schemas.openxmlformats.org/officeDocument/2006/customXml" ds:itemID="{D92EBAD5-C3FF-9C4A-B2BD-997B6112D342}">
+<ds:datastoreItem xmlns:ds="http://schemas.openxmlformats.org/officeDocument/2006/customXml" ds:itemID="{39B3512A-75D6-7E42-B7E1-C3B36A1EC54E}">
   <ds:schemaRefs>
     <ds:schemaRef ds:uri="http://schemas.openxmlformats.org/officeDocument/2006/bibliography"/>
   </ds:schemaRefs>

</xml_diff>